<commit_message>
Acrescenta 2 novos RNF
</commit_message>
<xml_diff>
--- a/Doc-Requisitos e diagramas/Documento de Requisitos.docx
+++ b/Doc-Requisitos e diagramas/Documento de Requisitos.docx
@@ -879,7 +879,7 @@
           <w:szCs w:val="24"/>
           <w:rtl w:val="0"/>
         </w:rPr>
-        <w:t xml:space="preserve">RF25. Cada tópico a ser estudado terá uma barra de progressão para o estudante querer completá-la ao atingir os tópicos solicitados. </w:t>
+        <w:t xml:space="preserve">RF25. Cada tópico a ser estudado terá uma barra de progressão para o estudante querer completá-la ao atingir os tópicos solicitados.</w:t>
       </w:r>
     </w:p>
     <w:p>
@@ -1022,7 +1022,7 @@
           <w:szCs w:val="24"/>
           <w:rtl w:val="0"/>
         </w:rPr>
-        <w:t xml:space="preserve">RNF03. Confiabilidade: Salvar os dados e pontuação dos usuários.</w:t>
+        <w:t xml:space="preserve">RNF03. Confiabilidade: Salvar os dados e pontuação dos usuários em um banco de dados.</w:t>
       </w:r>
     </w:p>
     <w:p>
@@ -1133,6 +1133,7 @@
         <w:rPr>
           <w:sz w:val="24"/>
           <w:szCs w:val="24"/>
+          <w:highlight w:val="white"/>
         </w:rPr>
       </w:pPr>
       <w:r>
@@ -1152,10 +1153,56 @@
         </w:rPr>
         <w:t xml:space="preserve">Ético: O sistema não apresentará aos usuários quaisquer dados de cunho privativo.</w:t>
       </w:r>
-      <w:r>
-        <w:rPr>
-          <w:rtl w:val="0"/>
-        </w:rPr>
+    </w:p>
+    <w:p>
+      <w:pPr>
+        <w:spacing w:after="240" w:before="240" w:lineRule="auto"/>
+        <w:rPr>
+          <w:color w:val="202122"/>
+          <w:sz w:val="24"/>
+          <w:szCs w:val="24"/>
+          <w:highlight w:val="white"/>
+        </w:rPr>
+      </w:pPr>
+      <w:r>
+        <w:rPr>
+          <w:sz w:val="24"/>
+          <w:szCs w:val="24"/>
+          <w:highlight w:val="white"/>
+          <w:rtl w:val="0"/>
+        </w:rPr>
+        <w:t xml:space="preserve">RNF11. </w:t>
+      </w:r>
+      <w:r>
+        <w:rPr>
+          <w:color w:val="202122"/>
+          <w:sz w:val="24"/>
+          <w:szCs w:val="24"/>
+          <w:highlight w:val="white"/>
+          <w:rtl w:val="0"/>
+        </w:rPr>
+        <w:t xml:space="preserve">Interoperabilidade: O sistema deverá se comunicar com o banco PostgreSQL.</w:t>
+      </w:r>
+    </w:p>
+    <w:p>
+      <w:pPr>
+        <w:spacing w:after="240" w:before="240" w:lineRule="auto"/>
+        <w:rPr>
+          <w:color w:val="202122"/>
+          <w:sz w:val="24"/>
+          <w:szCs w:val="24"/>
+          <w:highlight w:val="white"/>
+        </w:rPr>
+      </w:pPr>
+      <w:r>
+        <w:rPr>
+          <w:color w:val="202122"/>
+          <w:sz w:val="24"/>
+          <w:szCs w:val="24"/>
+          <w:highlight w:val="white"/>
+          <w:rtl w:val="0"/>
+        </w:rPr>
+        <w:t xml:space="preserve">RNF12. Especificação: Linguagens e ferramentas utilizadas sendo react.js,node e banco de dados PostgreSQL.</w:t>
       </w:r>
     </w:p>
     <w:p>

</xml_diff>

<commit_message>
Nova atualização do documento de requisitos
</commit_message>
<xml_diff>
--- a/Doc-Requisitos e diagramas/Documento de Requisitos.docx
+++ b/Doc-Requisitos e diagramas/Documento de Requisitos.docx
@@ -514,24 +514,24 @@
           <w:szCs w:val="24"/>
           <w:rtl w:val="0"/>
         </w:rPr>
-        <w:t xml:space="preserve">RF04. O sistema deve disponibilizar perguntas para entender o nível do usuário.</w:t>
-      </w:r>
-    </w:p>
-    <w:p>
-      <w:pPr>
-        <w:spacing w:after="240" w:before="240" w:line="360" w:lineRule="auto"/>
-        <w:rPr>
-          <w:sz w:val="24"/>
-          <w:szCs w:val="24"/>
-        </w:rPr>
-      </w:pPr>
-      <w:r>
-        <w:rPr>
-          <w:sz w:val="24"/>
-          <w:szCs w:val="24"/>
-          <w:rtl w:val="0"/>
-        </w:rPr>
-        <w:t xml:space="preserve">RF05. O sistema deve obter do usuário informações básicas sobre os seus conhecimentos atuais.</w:t>
+        <w:t xml:space="preserve">RF04. O sistema deve disponibilizar um formulário a ser respondido pelo usuário ao logar na plataforma pela primeira vez.</w:t>
+      </w:r>
+    </w:p>
+    <w:p>
+      <w:pPr>
+        <w:spacing w:after="240" w:before="240" w:line="360" w:lineRule="auto"/>
+        <w:rPr>
+          <w:sz w:val="24"/>
+          <w:szCs w:val="24"/>
+        </w:rPr>
+      </w:pPr>
+      <w:r>
+        <w:rPr>
+          <w:sz w:val="24"/>
+          <w:szCs w:val="24"/>
+          <w:rtl w:val="0"/>
+        </w:rPr>
+        <w:t xml:space="preserve">RF05. O sistema deve obter do usuário informações básicas sobre seus conhecimentos atuais e interesses em programação.</w:t>
       </w:r>
     </w:p>
     <w:p>
@@ -622,41 +622,41 @@
           <w:szCs w:val="24"/>
           <w:rtl w:val="0"/>
         </w:rPr>
-        <w:t xml:space="preserve">RF10. Os materiais de estudo devem ser rotulados no seu tipo. ex. : vídeo, artigo, livro.</w:t>
-      </w:r>
-    </w:p>
-    <w:p>
-      <w:pPr>
-        <w:spacing w:after="240" w:before="240" w:line="360" w:lineRule="auto"/>
-        <w:rPr>
-          <w:sz w:val="24"/>
-          <w:szCs w:val="24"/>
-        </w:rPr>
-      </w:pPr>
-      <w:r>
-        <w:rPr>
-          <w:sz w:val="24"/>
-          <w:szCs w:val="24"/>
-          <w:rtl w:val="0"/>
-        </w:rPr>
-        <w:t xml:space="preserve">RF11. O usuário deve possuir uma forma de marcar o subtópico sugerido ao estudo como completo.</w:t>
-      </w:r>
-    </w:p>
-    <w:p>
-      <w:pPr>
-        <w:spacing w:after="240" w:before="240" w:line="360" w:lineRule="auto"/>
-        <w:rPr>
-          <w:sz w:val="24"/>
-          <w:szCs w:val="24"/>
-        </w:rPr>
-      </w:pPr>
-      <w:r>
-        <w:rPr>
-          <w:sz w:val="24"/>
-          <w:szCs w:val="24"/>
-          <w:rtl w:val="0"/>
-        </w:rPr>
-        <w:t xml:space="preserve">RF12. Subtópicos completos devem recompensar o usuário com pontos de experiência.</w:t>
+        <w:t xml:space="preserve">RF10. Os materiais de estudo devem ser rotulados no seu tipo. ex. : texto, vídeo, artigo, livro.</w:t>
+      </w:r>
+    </w:p>
+    <w:p>
+      <w:pPr>
+        <w:spacing w:after="240" w:before="240" w:line="360" w:lineRule="auto"/>
+        <w:rPr>
+          <w:sz w:val="24"/>
+          <w:szCs w:val="24"/>
+        </w:rPr>
+      </w:pPr>
+      <w:r>
+        <w:rPr>
+          <w:sz w:val="24"/>
+          <w:szCs w:val="24"/>
+          <w:rtl w:val="0"/>
+        </w:rPr>
+        <w:t xml:space="preserve">RF11. O usuário deve possuir uma forma de marcar o subtópico sugerido ao estudo como concluído.</w:t>
+      </w:r>
+    </w:p>
+    <w:p>
+      <w:pPr>
+        <w:spacing w:after="240" w:before="240" w:line="360" w:lineRule="auto"/>
+        <w:rPr>
+          <w:sz w:val="24"/>
+          <w:szCs w:val="24"/>
+        </w:rPr>
+      </w:pPr>
+      <w:r>
+        <w:rPr>
+          <w:sz w:val="24"/>
+          <w:szCs w:val="24"/>
+          <w:rtl w:val="0"/>
+        </w:rPr>
+        <w:t xml:space="preserve">RF12. Subtópicos concluídos devem recompensar o usuário com pontos de experiência.</w:t>
       </w:r>
     </w:p>
     <w:p>
@@ -743,7 +743,7 @@
         </w:rPr>
         <w:t xml:space="preserve">RF17.</w:t>
         <w:tab/>
-        <w:t xml:space="preserve">Caso o usuário troque a jornada, sua jornada antiga será mantida salva na sua conta. </w:t>
+        <w:t xml:space="preserve">Caso o usuário opte por uma outra jornada, sua jornada sugerida pelo sistema será mantida na sua conta. </w:t>
       </w:r>
     </w:p>
     <w:p>
@@ -828,7 +828,7 @@
           <w:szCs w:val="24"/>
           <w:rtl w:val="0"/>
         </w:rPr>
-        <w:t xml:space="preserve">RF22.  Alterar informações na tabela conforme os usuários vão subindo de pontuação.</w:t>
+        <w:t xml:space="preserve">RF22.  Alterar informações no ranking conforme os usuários vão aumentando suas pontuações.</w:t>
       </w:r>
     </w:p>
     <w:p>
@@ -862,24 +862,24 @@
           <w:szCs w:val="24"/>
           <w:rtl w:val="0"/>
         </w:rPr>
-        <w:t xml:space="preserve">RF24. Apresentar um botão de salvar cada anotação.</w:t>
-      </w:r>
-    </w:p>
-    <w:p>
-      <w:pPr>
-        <w:spacing w:after="240" w:before="240" w:line="360" w:lineRule="auto"/>
-        <w:rPr>
-          <w:sz w:val="24"/>
-          <w:szCs w:val="24"/>
-        </w:rPr>
-      </w:pPr>
-      <w:r>
-        <w:rPr>
-          <w:sz w:val="24"/>
-          <w:szCs w:val="24"/>
-          <w:rtl w:val="0"/>
-        </w:rPr>
-        <w:t xml:space="preserve">RF25. Criação de um botão de voltar para o usuário navegar entre as páginas ‘jornadas’.</w:t>
+        <w:t xml:space="preserve">RF24. Apresentar um botão para salvar cada anotação.</w:t>
+      </w:r>
+    </w:p>
+    <w:p>
+      <w:pPr>
+        <w:spacing w:after="240" w:before="240" w:line="360" w:lineRule="auto"/>
+        <w:rPr>
+          <w:sz w:val="24"/>
+          <w:szCs w:val="24"/>
+        </w:rPr>
+      </w:pPr>
+      <w:r>
+        <w:rPr>
+          <w:sz w:val="24"/>
+          <w:szCs w:val="24"/>
+          <w:rtl w:val="0"/>
+        </w:rPr>
+        <w:t xml:space="preserve">RF25. Criação de um botão para voltar durante a navegação do usuário entre as páginas ‘jornadas’.</w:t>
       </w:r>
     </w:p>
     <w:p>

</xml_diff>